<commit_message>
Adding solution of SharedTrip
</commit_message>
<xml_diff>
--- a/CSharp-Web-Basics/Exam/Shared Trip/Problem Description/01. Shared Trip_Problem Description.docx
+++ b/CSharp-Web-Basics/Exam/Shared Trip/Problem Description/01. Shared Trip_Problem Description.docx
@@ -26,13 +26,7 @@
         <w:t xml:space="preserve"> </w:t>
       </w:r>
       <w:r>
-        <w:t xml:space="preserve">– </w:t>
-      </w:r>
-      <w:r>
-        <w:t>16</w:t>
-      </w:r>
-      <w:r>
-        <w:t xml:space="preserve"> </w:t>
+        <w:t xml:space="preserve">– 16 </w:t>
       </w:r>
       <w:r>
         <w:t>Feb</w:t>
@@ -91,33 +85,18 @@
         <w:rPr>
           <w:noProof/>
         </w:rPr>
-        <w:t xml:space="preserve"> system </w:t>
-      </w:r>
-      <w:r>
-        <w:rPr>
-          <w:noProof/>
-        </w:rPr>
-        <w:t>(</w:t>
-      </w:r>
-      <w:r>
-        <w:rPr>
-          <w:noProof/>
-          <w:highlight w:val="yellow"/>
-        </w:rPr>
-        <w:t>delete all "</w:t>
+        <w:t xml:space="preserve"> system (delete all "</w:t>
       </w:r>
       <w:r>
         <w:rPr>
           <w:b/>
           <w:noProof/>
-          <w:highlight w:val="yellow"/>
         </w:rPr>
         <w:t>bin</w:t>
       </w:r>
       <w:r>
         <w:rPr>
           <w:noProof/>
-          <w:highlight w:val="yellow"/>
         </w:rPr>
         <w:t>"/"</w:t>
       </w:r>
@@ -125,28 +104,14 @@
         <w:rPr>
           <w:b/>
           <w:noProof/>
-          <w:highlight w:val="yellow"/>
         </w:rPr>
         <w:t>obj</w:t>
       </w:r>
       <w:r>
         <w:rPr>
           <w:noProof/>
-          <w:highlight w:val="yellow"/>
-        </w:rPr>
-        <w:t>" folders</w:t>
-      </w:r>
-      <w:r>
-        <w:rPr>
-          <w:noProof/>
-        </w:rPr>
-        <w:t>)</w:t>
-      </w:r>
-      <w:r>
-        <w:rPr>
-          <w:noProof/>
-        </w:rPr>
-        <w:t>.</w:t>
+        </w:rPr>
+        <w:t>" folders).</w:t>
       </w:r>
     </w:p>
     <w:p>
@@ -607,15 +572,7 @@
           <w:rFonts w:asciiTheme="minorHAnsi" w:hAnsiTheme="minorHAnsi" w:cstheme="minorHAnsi"/>
           <w:b w:val="0"/>
         </w:rPr>
-        <w:t xml:space="preserve"> </w:t>
-      </w:r>
-      <w:r>
-        <w:rPr>
-          <w:rStyle w:val="CodeChar"/>
-          <w:rFonts w:asciiTheme="minorHAnsi" w:hAnsiTheme="minorHAnsi" w:cstheme="minorHAnsi"/>
-          <w:b w:val="0"/>
-        </w:rPr>
-        <w:t xml:space="preserve">a </w:t>
+        <w:t xml:space="preserve"> a </w:t>
       </w:r>
       <w:r>
         <w:rPr>
@@ -713,24 +670,25 @@
         <w:rPr>
           <w:b/>
         </w:rPr>
-        <w:t>6</w:t>
+        <w:t xml:space="preserve">6 </w:t>
+      </w:r>
+      <w:r>
+        <w:t xml:space="preserve">and </w:t>
       </w:r>
       <w:r>
         <w:rPr>
           <w:b/>
         </w:rPr>
+        <w:t>max length 20</w:t>
+      </w:r>
+      <w:r>
         <w:t xml:space="preserve"> </w:t>
       </w:r>
       <w:r>
-        <w:t xml:space="preserve">and </w:t>
-      </w:r>
-      <w:r>
-        <w:rPr>
-          <w:b/>
-        </w:rPr>
-        <w:t>max length 20</w:t>
-      </w:r>
-      <w:r>
+        <w:rPr>
+          <w:rStyle w:val="CodeChar"/>
+          <w:rFonts w:asciiTheme="minorHAnsi" w:hAnsiTheme="minorHAnsi" w:cstheme="minorHAnsi"/>
+        </w:rPr>
         <w:t xml:space="preserve"> </w:t>
       </w:r>
       <w:r>
@@ -738,36 +696,14 @@
           <w:rStyle w:val="CodeChar"/>
           <w:rFonts w:asciiTheme="minorHAnsi" w:hAnsiTheme="minorHAnsi" w:cstheme="minorHAnsi"/>
         </w:rPr>
-        <w:t xml:space="preserve"> </w:t>
+        <w:t>-</w:t>
       </w:r>
       <w:r>
         <w:rPr>
           <w:rStyle w:val="CodeChar"/>
           <w:rFonts w:asciiTheme="minorHAnsi" w:hAnsiTheme="minorHAnsi" w:cstheme="minorHAnsi"/>
         </w:rPr>
-        <w:t>-</w:t>
-      </w:r>
-      <w:r>
-        <w:rPr>
-          <w:rStyle w:val="CodeChar"/>
-          <w:rFonts w:asciiTheme="minorHAnsi" w:hAnsiTheme="minorHAnsi" w:cstheme="minorHAnsi"/>
-        </w:rPr>
-        <w:t xml:space="preserve"> </w:t>
-      </w:r>
-      <w:r>
-        <w:rPr>
-          <w:rStyle w:val="CodeChar"/>
-          <w:rFonts w:asciiTheme="minorHAnsi" w:hAnsiTheme="minorHAnsi" w:cstheme="minorHAnsi"/>
-          <w:highlight w:val="green"/>
-        </w:rPr>
-        <w:t>hashed</w:t>
-      </w:r>
-      <w:r>
-        <w:rPr>
-          <w:rStyle w:val="CodeChar"/>
-          <w:rFonts w:asciiTheme="minorHAnsi" w:hAnsiTheme="minorHAnsi" w:cstheme="minorHAnsi"/>
-        </w:rPr>
-        <w:t xml:space="preserve"> </w:t>
+        <w:t xml:space="preserve"> hashed </w:t>
       </w:r>
       <w:r>
         <w:rPr>
@@ -1017,21 +953,12 @@
           <w:numId w:val="4"/>
         </w:numPr>
         <w:jc w:val="both"/>
-        <w:rPr>
-          <w:highlight w:val="green"/>
-        </w:rPr>
       </w:pPr>
       <w:r>
         <w:rPr>
           <w:lang w:val="sq-AL"/>
         </w:rPr>
-        <w:t>Has</w:t>
-      </w:r>
-      <w:r>
-        <w:rPr>
-          <w:lang w:val="sq-AL"/>
-        </w:rPr>
-        <w:t xml:space="preserve"> a </w:t>
+        <w:t xml:space="preserve">Has a </w:t>
       </w:r>
       <w:r>
         <w:rPr>
@@ -1074,26 +1001,16 @@
         <w:t>)</w:t>
       </w:r>
       <w:r>
-        <w:t xml:space="preserve"> </w:t>
-      </w:r>
-      <w:r>
-        <w:rPr>
-          <w:highlight w:val="green"/>
-        </w:rPr>
-        <w:t>(use format: "</w:t>
+        <w:t xml:space="preserve"> (use format: "</w:t>
       </w:r>
       <w:r>
         <w:rPr>
           <w:rFonts w:ascii="Consolas" w:hAnsi="Consolas"/>
           <w:b/>
-          <w:highlight w:val="green"/>
         </w:rPr>
         <w:t>dd.MM.yyyy HH:mm</w:t>
       </w:r>
       <w:r>
-        <w:rPr>
-          <w:highlight w:val="green"/>
-        </w:rPr>
         <w:t>")</w:t>
       </w:r>
     </w:p>
@@ -1159,34 +1076,16 @@
         <w:rPr>
           <w:b/>
         </w:rPr>
-        <w:t xml:space="preserve">min </w:t>
+        <w:t xml:space="preserve">min value 2 </w:t>
+      </w:r>
+      <w:r>
+        <w:t xml:space="preserve">and </w:t>
       </w:r>
       <w:r>
         <w:rPr>
           <w:b/>
         </w:rPr>
-        <w:t>value 2</w:t>
-      </w:r>
-      <w:r>
-        <w:rPr>
-          <w:b/>
-        </w:rPr>
-        <w:t xml:space="preserve"> </w:t>
-      </w:r>
-      <w:r>
-        <w:t xml:space="preserve">and </w:t>
-      </w:r>
-      <w:r>
-        <w:rPr>
-          <w:b/>
-        </w:rPr>
-        <w:t xml:space="preserve">max </w:t>
-      </w:r>
-      <w:r>
-        <w:rPr>
-          <w:b/>
-        </w:rPr>
-        <w:t>value 6</w:t>
+        <w:t>max value 6</w:t>
       </w:r>
       <w:r>
         <w:t xml:space="preserve"> (</w:t>
@@ -1503,13 +1402,7 @@
         <w:rPr>
           <w:lang w:val="sq-AL"/>
         </w:rPr>
-        <w:t xml:space="preserve"> </w:t>
-      </w:r>
-      <w:r>
-        <w:rPr>
-          <w:lang w:val="sq-AL"/>
-        </w:rPr>
-        <w:t>object</w:t>
+        <w:t xml:space="preserve"> object</w:t>
       </w:r>
     </w:p>
     <w:p>
@@ -1535,31 +1428,18 @@
         <w:t>correct datatypes</w:t>
       </w:r>
       <w:r>
-        <w:t xml:space="preserve"> </w:t>
-      </w:r>
-      <w:r>
-        <w:rPr>
-          <w:highlight w:val="yellow"/>
-        </w:rPr>
-        <w:t xml:space="preserve">and </w:t>
-      </w:r>
-      <w:r>
-        <w:rPr>
-          <w:highlight w:val="yellow"/>
-        </w:rPr>
+        <w:t xml:space="preserve"> and </w:t>
+      </w:r>
+      <w:r>
         <w:t xml:space="preserve">their </w:t>
       </w:r>
       <w:r>
         <w:rPr>
           <w:b/>
-          <w:highlight w:val="yellow"/>
         </w:rPr>
         <w:t>relations</w:t>
       </w:r>
       <w:r>
-        <w:rPr>
-          <w:highlight w:val="yellow"/>
-        </w:rPr>
         <w:t>.</w:t>
       </w:r>
       <w:r>
@@ -1886,18 +1766,11 @@
         <w:t xml:space="preserve">: </w:t>
       </w:r>
       <w:r>
-        <w:t xml:space="preserve">If the user is logged in </w:t>
-      </w:r>
-      <w:r>
-        <w:rPr>
-          <w:highlight w:val="green"/>
-        </w:rPr>
-        <w:t xml:space="preserve">and he tries to go the home page, the application must redirect him to the </w:t>
+        <w:t xml:space="preserve">If the user is logged in and he tries to go the home page, the application must redirect him to the </w:t>
       </w:r>
       <w:r>
         <w:rPr>
           <w:b/>
-          <w:highlight w:val="green"/>
         </w:rPr>
         <w:t>/Trips/All</w:t>
       </w:r>
@@ -2062,146 +1935,89 @@
           <w:noProof/>
         </w:rPr>
       </w:pPr>
-      <w:bookmarkStart w:id="0" w:name="_GoBack"/>
       <w:r>
         <w:rPr>
           <w:noProof/>
         </w:rPr>
-        <w:t>/</w:t>
-      </w:r>
-      <w:r>
-        <w:rPr>
-          <w:noProof/>
-        </w:rPr>
-        <w:t>Trips/AddUserToTrip?tripId</w:t>
-      </w:r>
-      <w:bookmarkEnd w:id="0"/>
-      <w:r>
-        <w:rPr>
-          <w:noProof/>
-        </w:rPr>
-        <w:t>=</w:t>
-      </w:r>
-      <w:r>
-        <w:rPr>
-          <w:noProof/>
-        </w:rPr>
-        <w:t>{tripId}</w:t>
-      </w:r>
-      <w:r>
-        <w:rPr>
-          <w:noProof/>
-        </w:rPr>
+        <w:t>/Trips/AddUserToTrip?tripId={tripId} (logged-in user)</w:t>
+      </w:r>
+    </w:p>
+    <w:p>
+      <w:r>
+        <w:t>Adds the current user to the given trip. If everything is successful, the user must be redirect to the home page.</w:t>
+      </w:r>
+    </w:p>
+    <w:p>
+      <w:pPr>
+        <w:jc w:val="both"/>
+      </w:pPr>
+      <w:r>
+        <w:rPr>
+          <w:b/>
+        </w:rPr>
+        <w:t>NOTE</w:t>
+      </w:r>
+      <w:r>
+        <w:t xml:space="preserve">: The templates should look </w:t>
+      </w:r>
+      <w:r>
+        <w:rPr>
+          <w:b/>
+        </w:rPr>
+        <w:t>EXACTLY</w:t>
+      </w:r>
+      <w:r>
+        <w:t xml:space="preserve"> as shown above.</w:t>
+      </w:r>
+    </w:p>
+    <w:p>
+      <w:pPr>
+        <w:jc w:val="both"/>
+      </w:pPr>
+      <w:r>
+        <w:rPr>
+          <w:b/>
+        </w:rPr>
+        <w:t>NOTE</w:t>
+      </w:r>
+      <w:r>
+        <w:t xml:space="preserve">: The templates do </w:t>
+      </w:r>
+      <w:r>
+        <w:rPr>
+          <w:b/>
+        </w:rPr>
+        <w:t>NOT</w:t>
+      </w:r>
+      <w:r>
         <w:t xml:space="preserve"> </w:t>
       </w:r>
       <w:r>
         <w:rPr>
-          <w:noProof/>
-        </w:rPr>
-        <w:t>(logged-in user)</w:t>
-      </w:r>
-    </w:p>
-    <w:p>
-      <w:r>
-        <w:rPr>
-          <w:highlight w:val="green"/>
-        </w:rPr>
-        <w:t>Adds the current user to the given trip</w:t>
-      </w:r>
-      <w:r>
-        <w:t xml:space="preserve">. If everything is successful, </w:t>
-      </w:r>
-      <w:r>
-        <w:rPr>
-          <w:highlight w:val="green"/>
-        </w:rPr>
-        <w:t>the user must be redirect to the home page.</w:t>
-      </w:r>
-    </w:p>
-    <w:p>
-      <w:pPr>
-        <w:jc w:val="both"/>
-      </w:pPr>
-      <w:r>
-        <w:rPr>
           <w:b/>
         </w:rPr>
-        <w:t>NOTE</w:t>
-      </w:r>
-      <w:r>
-        <w:t xml:space="preserve">: The templates should look </w:t>
+        <w:t>require</w:t>
+      </w:r>
+      <w:r>
+        <w:t xml:space="preserve"> </w:t>
       </w:r>
       <w:r>
         <w:rPr>
           <w:b/>
-          <w:highlight w:val="green"/>
-        </w:rPr>
-        <w:t>EXACTLY</w:t>
-      </w:r>
-      <w:r>
-        <w:rPr>
-          <w:highlight w:val="green"/>
-        </w:rPr>
-        <w:t xml:space="preserve"> as shown above.</w:t>
-      </w:r>
-    </w:p>
-    <w:p>
-      <w:pPr>
-        <w:jc w:val="both"/>
-      </w:pPr>
+        </w:rPr>
+        <w:t>additional</w:t>
+      </w:r>
+      <w:r>
+        <w:t xml:space="preserve"> </w:t>
+      </w:r>
       <w:r>
         <w:rPr>
           <w:b/>
         </w:rPr>
-        <w:t>NOTE</w:t>
-      </w:r>
-      <w:r>
-        <w:t xml:space="preserve">: The templates do </w:t>
-      </w:r>
-      <w:r>
-        <w:rPr>
-          <w:b/>
-        </w:rPr>
-        <w:t>NOT</w:t>
-      </w:r>
-      <w:r>
-        <w:t xml:space="preserve"> </w:t>
-      </w:r>
-      <w:r>
-        <w:rPr>
-          <w:b/>
-        </w:rPr>
-        <w:t>require</w:t>
-      </w:r>
-      <w:r>
-        <w:t xml:space="preserve"> </w:t>
-      </w:r>
-      <w:r>
-        <w:rPr>
-          <w:b/>
-        </w:rPr>
-        <w:t>additional</w:t>
-      </w:r>
-      <w:r>
-        <w:t xml:space="preserve"> </w:t>
-      </w:r>
-      <w:r>
-        <w:rPr>
-          <w:b/>
-        </w:rPr>
-        <w:t>CSS</w:t>
-      </w:r>
-      <w:r>
-        <w:rPr>
-          <w:b/>
-        </w:rPr>
-        <w:t xml:space="preserve"> </w:t>
-      </w:r>
-      <w:r>
-        <w:t>for you to write</w:t>
-      </w:r>
-      <w:r>
-        <w:t xml:space="preserve">. Only </w:t>
+        <w:t xml:space="preserve">CSS </w:t>
+      </w:r>
+      <w:r>
+        <w:t xml:space="preserve">for you to write. Only </w:t>
       </w:r>
       <w:r>
         <w:rPr>
@@ -2398,10 +2214,31 @@
         <w:t>Trips</w:t>
       </w:r>
       <w:r>
+        <w:t xml:space="preserve"> on the </w:t>
+      </w:r>
+      <w:r>
+        <w:rPr>
+          <w:rStyle w:val="CodeChar"/>
+        </w:rPr>
+        <w:t>Home</w:t>
+      </w:r>
+      <w:r>
         <w:t xml:space="preserve"> </w:t>
       </w:r>
       <w:r>
-        <w:t xml:space="preserve">on the </w:t>
+        <w:rPr>
+          <w:rStyle w:val="CodeChar"/>
+        </w:rPr>
+        <w:t>Page</w:t>
+      </w:r>
+      <w:r>
+        <w:t>.</w:t>
+      </w:r>
+      <w:r>
+        <w:t xml:space="preserve"> </w:t>
+      </w:r>
+      <w:r>
+        <w:t xml:space="preserve">From the </w:t>
       </w:r>
       <w:r>
         <w:rPr>
@@ -2419,33 +2256,9 @@
         <w:t>Page</w:t>
       </w:r>
       <w:r>
-        <w:t>.</w:t>
-      </w:r>
-      <w:r>
         <w:t xml:space="preserve"> </w:t>
       </w:r>
       <w:r>
-        <w:t xml:space="preserve">From the </w:t>
-      </w:r>
-      <w:r>
-        <w:rPr>
-          <w:rStyle w:val="CodeChar"/>
-        </w:rPr>
-        <w:t>Home</w:t>
-      </w:r>
-      <w:r>
-        <w:t xml:space="preserve"> </w:t>
-      </w:r>
-      <w:r>
-        <w:rPr>
-          <w:rStyle w:val="CodeChar"/>
-        </w:rPr>
-        <w:t>Page</w:t>
-      </w:r>
-      <w:r>
-        <w:t xml:space="preserve"> </w:t>
-      </w:r>
-      <w:r>
         <w:t xml:space="preserve">they can also view </w:t>
       </w:r>
       <w:r>
@@ -2455,16 +2268,10 @@
         <w:t>Info</w:t>
       </w:r>
       <w:r>
-        <w:t xml:space="preserve"> about each one of </w:t>
-      </w:r>
-      <w:r>
-        <w:t>th</w:t>
-      </w:r>
-      <w:r>
-        <w:t>ose</w:t>
-      </w:r>
-      <w:r>
-        <w:t xml:space="preserve"> </w:t>
+        <w:t xml:space="preserve"> about each one of th</w:t>
+      </w:r>
+      <w:r>
+        <w:t xml:space="preserve">ose </w:t>
       </w:r>
       <w:r>
         <w:rPr>
@@ -2574,145 +2381,90 @@
         <w:t>Page</w:t>
       </w:r>
       <w:r>
+        <w:t>, each one in its own separate rectangular element</w:t>
+      </w:r>
+      <w:r>
+        <w:t>.</w:t>
+      </w:r>
+      <w:r>
+        <w:t xml:space="preserve"> </w:t>
+      </w:r>
+    </w:p>
+    <w:p>
+      <w:pPr>
+        <w:jc w:val="both"/>
+      </w:pPr>
+      <w:r>
+        <w:rPr>
+          <w:rStyle w:val="CodeChar"/>
+        </w:rPr>
+        <w:t>Trips</w:t>
+      </w:r>
+      <w:r>
+        <w:t xml:space="preserve"> are visualized on the </w:t>
+      </w:r>
+      <w:r>
+        <w:rPr>
+          <w:rStyle w:val="CodeChar"/>
+        </w:rPr>
+        <w:t>Home</w:t>
+      </w:r>
+      <w:r>
+        <w:t xml:space="preserve"> </w:t>
+      </w:r>
+      <w:r>
+        <w:rPr>
+          <w:rStyle w:val="CodeChar"/>
+        </w:rPr>
+        <w:t>Page</w:t>
+      </w:r>
+      <w:r>
+        <w:t xml:space="preserve"> </w:t>
+      </w:r>
+      <w:r>
+        <w:t>as a table</w:t>
+      </w:r>
+      <w:r>
+        <w:t xml:space="preserve"> </w:t>
+      </w:r>
+      <w:r>
+        <w:t xml:space="preserve">with </w:t>
+      </w:r>
+      <w:r>
+        <w:rPr>
+          <w:b/>
+        </w:rPr>
+        <w:t>StartPoint</w:t>
+      </w:r>
+      <w:r>
         <w:t xml:space="preserve">, </w:t>
       </w:r>
       <w:r>
         <w:rPr>
-          <w:highlight w:val="green"/>
-        </w:rPr>
-        <w:t>each one in its own separate rectangular element</w:t>
-      </w:r>
-      <w:r>
-        <w:rPr>
-          <w:highlight w:val="green"/>
-        </w:rPr>
-        <w:t>.</w:t>
+          <w:b/>
+        </w:rPr>
+        <w:t>EndPoint, DepartureTime, Seats</w:t>
+      </w:r>
+      <w:r>
+        <w:rPr>
+          <w:b/>
+        </w:rPr>
+        <w:t xml:space="preserve"> (the currently free Seats)</w:t>
+      </w:r>
+      <w:r>
+        <w:rPr>
+          <w:b/>
+        </w:rPr>
+        <w:t>, Details</w:t>
       </w:r>
       <w:r>
         <w:t xml:space="preserve"> </w:t>
       </w:r>
-    </w:p>
-    <w:p>
-      <w:pPr>
-        <w:jc w:val="both"/>
-      </w:pPr>
-      <w:r>
-        <w:rPr>
-          <w:rStyle w:val="CodeChar"/>
-        </w:rPr>
-        <w:t>Trips</w:t>
-      </w:r>
-      <w:r>
-        <w:t xml:space="preserve"> are visualized on the </w:t>
-      </w:r>
-      <w:r>
-        <w:rPr>
-          <w:rStyle w:val="CodeChar"/>
-        </w:rPr>
-        <w:t>Home</w:t>
-      </w:r>
-      <w:r>
-        <w:t xml:space="preserve"> </w:t>
-      </w:r>
-      <w:r>
-        <w:rPr>
-          <w:rStyle w:val="CodeChar"/>
-        </w:rPr>
-        <w:t>Page</w:t>
-      </w:r>
-      <w:r>
-        <w:t xml:space="preserve"> </w:t>
-      </w:r>
-      <w:r>
-        <w:t>as a table</w:t>
-      </w:r>
-      <w:r>
-        <w:t xml:space="preserve"> </w:t>
-      </w:r>
-      <w:r>
-        <w:t xml:space="preserve">with </w:t>
-      </w:r>
-      <w:r>
-        <w:rPr>
-          <w:b/>
-        </w:rPr>
-        <w:t>StartPoint</w:t>
-      </w:r>
-      <w:r>
-        <w:t xml:space="preserve">, </w:t>
-      </w:r>
-      <w:r>
-        <w:rPr>
-          <w:b/>
-        </w:rPr>
-        <w:t>EndPoint</w:t>
-      </w:r>
-      <w:r>
-        <w:rPr>
-          <w:b/>
-        </w:rPr>
-        <w:t xml:space="preserve">, </w:t>
-      </w:r>
-      <w:r>
-        <w:rPr>
-          <w:b/>
-        </w:rPr>
-        <w:t>DepartureTime</w:t>
-      </w:r>
-      <w:r>
-        <w:rPr>
-          <w:b/>
-        </w:rPr>
-        <w:t xml:space="preserve">, </w:t>
-      </w:r>
-      <w:r>
-        <w:rPr>
-          <w:b/>
-        </w:rPr>
-        <w:t>Seats</w:t>
-      </w:r>
-      <w:r>
-        <w:rPr>
-          <w:b/>
-        </w:rPr>
-        <w:t xml:space="preserve"> (</w:t>
-      </w:r>
-      <w:r>
-        <w:rPr>
-          <w:b/>
-          <w:highlight w:val="green"/>
-        </w:rPr>
-        <w:t>the currently free Seats</w:t>
-      </w:r>
-      <w:r>
-        <w:rPr>
-          <w:b/>
-        </w:rPr>
-        <w:t>)</w:t>
-      </w:r>
-      <w:r>
-        <w:rPr>
-          <w:b/>
-        </w:rPr>
-        <w:t xml:space="preserve">, </w:t>
-      </w:r>
-      <w:r>
-        <w:rPr>
-          <w:b/>
-        </w:rPr>
-        <w:t>Details</w:t>
-      </w:r>
-      <w:r>
-        <w:t xml:space="preserve"> </w:t>
-      </w:r>
       <w:r>
         <w:t>a</w:t>
       </w:r>
       <w:r>
-        <w:t>nd</w:t>
-      </w:r>
-      <w:r>
-        <w:t xml:space="preserve"> action</w:t>
+        <w:t>nd action</w:t>
       </w:r>
       <w:r>
         <w:t xml:space="preserve"> </w:t>
@@ -2821,10 +2573,7 @@
         <w:t>Page</w:t>
       </w:r>
       <w:r>
-        <w:t xml:space="preserve"> </w:t>
-      </w:r>
-      <w:r>
-        <w:t>of the trip</w:t>
+        <w:t xml:space="preserve"> of the trip</w:t>
       </w:r>
     </w:p>
     <w:p>
@@ -2886,7 +2635,7 @@
           <w:b w:val="0"/>
           <w:noProof w:val="0"/>
         </w:rPr>
-        <w:t xml:space="preserve">where the information about them is displayed. At the bottom there is one button, which </w:t>
+        <w:t>where the information about them is displayed. At the bottom there is one button, which is J</w:t>
       </w:r>
       <w:r>
         <w:rPr>
@@ -2894,9 +2643,8 @@
           <w:rFonts w:asciiTheme="minorHAnsi" w:hAnsiTheme="minorHAnsi"/>
           <w:b w:val="0"/>
           <w:noProof w:val="0"/>
-          <w:highlight w:val="green"/>
-        </w:rPr>
-        <w:t>is J</w:t>
+        </w:rPr>
+        <w:t>oin.</w:t>
       </w:r>
       <w:r>
         <w:rPr>
@@ -2904,9 +2652,15 @@
           <w:rFonts w:asciiTheme="minorHAnsi" w:hAnsiTheme="minorHAnsi"/>
           <w:b w:val="0"/>
           <w:noProof w:val="0"/>
-          <w:highlight w:val="green"/>
-        </w:rPr>
-        <w:t>oin</w:t>
+        </w:rPr>
+        <w:t xml:space="preserve"> Upon pressing it, the </w:t>
+      </w:r>
+      <w:r>
+        <w:rPr>
+          <w:rStyle w:val="CodeChar"/>
+          <w:noProof w:val="0"/>
+        </w:rPr>
+        <w:t>User</w:t>
       </w:r>
       <w:r>
         <w:rPr>
@@ -2915,7 +2669,14 @@
           <w:b w:val="0"/>
           <w:noProof w:val="0"/>
         </w:rPr>
-        <w:t>.</w:t>
+        <w:t xml:space="preserve"> joins the </w:t>
+      </w:r>
+      <w:r>
+        <w:rPr>
+          <w:rStyle w:val="CodeChar"/>
+          <w:noProof w:val="0"/>
+        </w:rPr>
+        <w:t>Trip</w:t>
       </w:r>
       <w:r>
         <w:rPr>
@@ -2924,7 +2685,7 @@
           <w:b w:val="0"/>
           <w:noProof w:val="0"/>
         </w:rPr>
-        <w:t xml:space="preserve"> Upon pressing it, the </w:t>
+        <w:t xml:space="preserve">. A </w:t>
       </w:r>
       <w:r>
         <w:rPr>
@@ -2940,60 +2701,14 @@
           <w:b w:val="0"/>
           <w:noProof w:val="0"/>
         </w:rPr>
-        <w:t xml:space="preserve"> joins the </w:t>
+        <w:t xml:space="preserve"> can join the </w:t>
       </w:r>
       <w:r>
         <w:rPr>
           <w:rStyle w:val="CodeChar"/>
           <w:noProof w:val="0"/>
         </w:rPr>
-        <w:t>T</w:t>
-      </w:r>
-      <w:r>
-        <w:rPr>
-          <w:rStyle w:val="CodeChar"/>
-          <w:noProof w:val="0"/>
-        </w:rPr>
-        <w:t>rip</w:t>
-      </w:r>
-      <w:r>
-        <w:rPr>
-          <w:rStyle w:val="CodeChar"/>
-          <w:rFonts w:asciiTheme="minorHAnsi" w:hAnsiTheme="minorHAnsi"/>
-          <w:b w:val="0"/>
-          <w:noProof w:val="0"/>
-        </w:rPr>
-        <w:t xml:space="preserve">. A </w:t>
-      </w:r>
-      <w:r>
-        <w:rPr>
-          <w:rStyle w:val="CodeChar"/>
-          <w:noProof w:val="0"/>
-        </w:rPr>
-        <w:t>User</w:t>
-      </w:r>
-      <w:r>
-        <w:rPr>
-          <w:rStyle w:val="CodeChar"/>
-          <w:rFonts w:asciiTheme="minorHAnsi" w:hAnsiTheme="minorHAnsi"/>
-          <w:b w:val="0"/>
-          <w:noProof w:val="0"/>
-        </w:rPr>
-        <w:t xml:space="preserve"> can join the </w:t>
-      </w:r>
-      <w:r>
-        <w:rPr>
-          <w:rStyle w:val="CodeChar"/>
-          <w:noProof w:val="0"/>
-        </w:rPr>
-        <w:t>T</w:t>
-      </w:r>
-      <w:r>
-        <w:rPr>
-          <w:rStyle w:val="CodeChar"/>
-          <w:noProof w:val="0"/>
-        </w:rPr>
-        <w:t>rip</w:t>
+        <w:t>Trip</w:t>
       </w:r>
       <w:r>
         <w:rPr>
@@ -3232,79 +2947,53 @@
           <w:numId w:val="12"/>
         </w:numPr>
         <w:jc w:val="both"/>
-        <w:rPr>
-          <w:highlight w:val="green"/>
-        </w:rPr>
-      </w:pPr>
-      <w:r>
-        <w:rPr>
-          <w:highlight w:val="green"/>
-        </w:rPr>
+      </w:pPr>
+      <w:r>
         <w:t xml:space="preserve">If any of the </w:t>
       </w:r>
       <w:r>
         <w:rPr>
           <w:b/>
-          <w:highlight w:val="green"/>
         </w:rPr>
         <w:t>validations</w:t>
       </w:r>
       <w:r>
-        <w:rPr>
-          <w:highlight w:val="green"/>
-        </w:rPr>
         <w:t xml:space="preserve"> in the POST forms </w:t>
       </w:r>
       <w:r>
         <w:rPr>
           <w:b/>
-          <w:highlight w:val="green"/>
         </w:rPr>
         <w:t>don’t pass</w:t>
       </w:r>
       <w:r>
-        <w:rPr>
-          <w:highlight w:val="green"/>
-        </w:rPr>
         <w:t xml:space="preserve">, </w:t>
       </w:r>
       <w:r>
         <w:rPr>
           <w:b/>
-          <w:highlight w:val="green"/>
         </w:rPr>
         <w:t>redirect</w:t>
       </w:r>
       <w:r>
-        <w:rPr>
-          <w:highlight w:val="green"/>
-        </w:rPr>
         <w:t xml:space="preserve"> to the </w:t>
       </w:r>
       <w:r>
         <w:rPr>
           <w:b/>
-          <w:highlight w:val="green"/>
         </w:rPr>
         <w:t>same page</w:t>
       </w:r>
       <w:r>
-        <w:rPr>
-          <w:highlight w:val="green"/>
-        </w:rPr>
         <w:t xml:space="preserve"> (</w:t>
       </w:r>
       <w:r>
         <w:rPr>
           <w:b/>
-          <w:highlight w:val="green"/>
         </w:rPr>
         <w:t>reload/refresh</w:t>
       </w:r>
       <w:r>
-        <w:rPr>
-          <w:highlight w:val="green"/>
-        </w:rPr>
         <w:t xml:space="preserve"> it).</w:t>
       </w:r>
     </w:p>
@@ -3336,31 +3025,20 @@
         <w:t>Trip</w:t>
       </w:r>
       <w:r>
-        <w:t xml:space="preserve"> more than once, </w:t>
-      </w:r>
-      <w:r>
-        <w:rPr>
-          <w:highlight w:val="green"/>
-        </w:rPr>
-        <w:t xml:space="preserve">they should be redirected to the </w:t>
+        <w:t xml:space="preserve"> more than once, they should be redirected to the </w:t>
       </w:r>
       <w:r>
         <w:rPr>
           <w:b/>
-          <w:highlight w:val="green"/>
         </w:rPr>
         <w:t>details page</w:t>
       </w:r>
       <w:r>
-        <w:rPr>
-          <w:highlight w:val="green"/>
-        </w:rPr>
         <w:t xml:space="preserve"> of the given </w:t>
       </w:r>
       <w:r>
         <w:rPr>
           <w:rStyle w:val="CodeChar"/>
-          <w:highlight w:val="green"/>
         </w:rPr>
         <w:t>Trip</w:t>
       </w:r>
@@ -3509,16 +3187,7 @@
         <w:t>Users</w:t>
       </w:r>
       <w:r>
-        <w:t xml:space="preserve"> (logged in) </w:t>
-      </w:r>
-      <w:r>
-        <w:rPr>
-          <w:highlight w:val="green"/>
-        </w:rPr>
-        <w:t>cannot</w:t>
-      </w:r>
-      <w:r>
-        <w:t xml:space="preserve"> access </w:t>
+        <w:t xml:space="preserve"> (logged in) cannot access </w:t>
       </w:r>
       <w:r>
         <w:rPr>
@@ -3555,10 +3224,7 @@
         <w:t>Trip Add</w:t>
       </w:r>
       <w:r>
-        <w:t xml:space="preserve"> </w:t>
-      </w:r>
-      <w:r>
-        <w:t>page</w:t>
+        <w:t xml:space="preserve"> page</w:t>
       </w:r>
       <w:r>
         <w:t xml:space="preserve"> and funct</w:t>
@@ -3638,13 +3304,7 @@
         <w:t>Trips All</w:t>
       </w:r>
       <w:r>
-        <w:t xml:space="preserve"> </w:t>
-      </w:r>
-      <w:r>
-        <w:t>page and functionality</w:t>
-      </w:r>
-      <w:r>
-        <w:t>.</w:t>
+        <w:t xml:space="preserve"> page and functionality.</w:t>
       </w:r>
     </w:p>
     <w:p>
@@ -3767,6 +3427,8 @@
         </w:rPr>
         <w:t xml:space="preserve"> points.</w:t>
       </w:r>
+      <w:bookmarkStart w:id="0" w:name="_GoBack"/>
+      <w:bookmarkEnd w:id="0"/>
     </w:p>
     <w:p>
       <w:pPr>
@@ -4159,7 +3821,7 @@
             </wp:anchor>
           </w:drawing>
         </mc:Choice>
-        <mc:Fallback xmlns:w16cid="http://schemas.microsoft.com/office/word/2016/wordml/cid" xmlns:am3d="http://schemas.microsoft.com/office/drawing/2017/model3d" xmlns:aink="http://schemas.microsoft.com/office/drawing/2016/ink" xmlns:cx8="http://schemas.microsoft.com/office/drawing/2016/5/14/chartex" xmlns:cx7="http://schemas.microsoft.com/office/drawing/2016/5/13/chartex" xmlns:cx6="http://schemas.microsoft.com/office/drawing/2016/5/12/chartex" xmlns:cx5="http://schemas.microsoft.com/office/drawing/2016/5/11/chartex" xmlns:cx4="http://schemas.microsoft.com/office/drawing/2016/5/10/chartex" xmlns:cx3="http://schemas.microsoft.com/office/drawing/2016/5/9/chartex" xmlns:cx2="http://schemas.microsoft.com/office/drawing/2015/10/21/chartex">
+        <mc:Fallback xmlns:cx2="http://schemas.microsoft.com/office/drawing/2015/10/21/chartex" xmlns:cx3="http://schemas.microsoft.com/office/drawing/2016/5/9/chartex" xmlns:cx4="http://schemas.microsoft.com/office/drawing/2016/5/10/chartex" xmlns:cx5="http://schemas.microsoft.com/office/drawing/2016/5/11/chartex" xmlns:cx6="http://schemas.microsoft.com/office/drawing/2016/5/12/chartex" xmlns:cx7="http://schemas.microsoft.com/office/drawing/2016/5/13/chartex" xmlns:cx8="http://schemas.microsoft.com/office/drawing/2016/5/14/chartex" xmlns:aink="http://schemas.microsoft.com/office/drawing/2016/ink" xmlns:am3d="http://schemas.microsoft.com/office/drawing/2017/model3d" xmlns:w16cid="http://schemas.microsoft.com/office/word/2016/wordml/cid">
           <w:pict>
             <v:line w14:anchorId="759EA34E" id="Straight Connector 1" o:spid="_x0000_s1026" style="position:absolute;flip:y;z-index:251661312;visibility:visible;mso-wrap-style:square;mso-wrap-distance-left:9pt;mso-wrap-distance-top:0;mso-wrap-distance-right:9pt;mso-wrap-distance-bottom:0;mso-position-horizontal:absolute;mso-position-horizontal-relative:text;mso-position-vertical:absolute;mso-position-vertical-relative:text" from="-.1pt,5.2pt" to="520.7pt,5.2pt" o:gfxdata="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" strokecolor="#f37123" strokeweight="1pt">
               <v:stroke endcap="round"/>
@@ -4721,7 +4383,7 @@
                                 <wp:extent cx="168271" cy="200025"/>
                                 <wp:effectExtent l="0" t="0" r="3810" b="0"/>
                                 <wp:docPr id="9" name="Picture 9">
-                                  <a:hlinkClick xmlns:a="http://schemas.openxmlformats.org/drawingml/2006/main" r:id="rId4"/>
+                                  <a:hlinkClick xmlns:a="http://schemas.openxmlformats.org/drawingml/2006/main" r:id="rId1"/>
                                 </wp:docPr>
                                 <wp:cNvGraphicFramePr/>
                                 <a:graphic xmlns:a="http://schemas.openxmlformats.org/drawingml/2006/main">
@@ -4729,7 +4391,7 @@
                                     <pic:pic xmlns:pic="http://schemas.openxmlformats.org/drawingml/2006/picture">
                                       <pic:nvPicPr>
                                         <pic:cNvPr id="14" name="Picture 14">
-                                          <a:hlinkClick r:id="rId1"/>
+                                          <a:hlinkClick r:id="rId4"/>
                                         </pic:cNvPr>
                                         <pic:cNvPicPr/>
                                       </pic:nvPicPr>
@@ -9325,7 +8987,7 @@
 </file>
 
 <file path=customXml/itemProps1.xml><?xml version="1.0" encoding="utf-8"?>
-<ds:datastoreItem xmlns:ds="http://schemas.openxmlformats.org/officeDocument/2006/customXml" ds:itemID="{0290A6A6-B51B-4072-8F3C-4140BF5F2556}">
+<ds:datastoreItem xmlns:ds="http://schemas.openxmlformats.org/officeDocument/2006/customXml" ds:itemID="{D3A713B6-A3A7-40DA-A252-2723F0387DAA}">
   <ds:schemaRefs>
     <ds:schemaRef ds:uri="http://schemas.openxmlformats.org/officeDocument/2006/bibliography"/>
   </ds:schemaRefs>

</xml_diff>